<commit_message>
Added test case for Josh to parse output file. Two rows added for testing of 'swap' of swap function.
</commit_message>
<xml_diff>
--- a/Documents/Meetings/5_1_2015/31_Minutes.docx
+++ b/Documents/Meetings/5_1_2015/31_Minutes.docx
@@ -42,16 +42,7 @@
           <w:sz w:val="24"/>
           <w:szCs w:val="24"/>
         </w:rPr>
-        <w:t xml:space="preserve">Begin </w:t>
-      </w:r>
-      <w:proofErr w:type="gramStart"/>
-      <w:r>
-        <w:rPr>
-          <w:b/>
-          <w:sz w:val="24"/>
-          <w:szCs w:val="24"/>
-        </w:rPr>
-        <w:t>Time</w:t>
+        <w:t>Begin Time</w:t>
       </w:r>
       <w:r>
         <w:rPr>
@@ -60,7 +51,6 @@
         </w:rPr>
         <w:t xml:space="preserve">  :</w:t>
       </w:r>
-      <w:proofErr w:type="gramEnd"/>
       <w:r>
         <w:rPr>
           <w:sz w:val="24"/>
@@ -203,86 +193,58 @@
           <w:sz w:val="24"/>
           <w:szCs w:val="24"/>
         </w:rPr>
-        <w:t xml:space="preserve">Members </w:t>
-      </w:r>
-      <w:proofErr w:type="gramStart"/>
+        <w:t>Members Present :</w:t>
+      </w:r>
+      <w:r>
+        <w:rPr>
+          <w:sz w:val="24"/>
+          <w:szCs w:val="24"/>
+        </w:rPr>
+        <w:t xml:space="preserve"> Scott Smoke, Riley Smith, </w:t>
+      </w:r>
+      <w:r>
+        <w:rPr>
+          <w:sz w:val="24"/>
+          <w:szCs w:val="24"/>
+        </w:rPr>
+        <w:t>Joshua Ford</w:t>
+      </w:r>
+      <w:r>
+        <w:rPr>
+          <w:sz w:val="24"/>
+          <w:szCs w:val="24"/>
+        </w:rPr>
+        <w:t xml:space="preserve">, </w:t>
+      </w:r>
+      <w:r>
+        <w:rPr>
+          <w:sz w:val="24"/>
+          <w:szCs w:val="24"/>
+        </w:rPr>
+        <w:t>Jeffrey Allen</w:t>
+      </w:r>
+      <w:r>
+        <w:rPr>
+          <w:sz w:val="24"/>
+          <w:szCs w:val="24"/>
+        </w:rPr>
+        <w:t xml:space="preserve"> (late)</w:t>
+      </w:r>
+    </w:p>
+    <w:p>
+      <w:pPr>
+        <w:rPr>
+          <w:sz w:val="24"/>
+          <w:szCs w:val="24"/>
+        </w:rPr>
+      </w:pPr>
       <w:r>
         <w:rPr>
           <w:b/>
           <w:sz w:val="24"/>
           <w:szCs w:val="24"/>
         </w:rPr>
-        <w:t>Present :</w:t>
-      </w:r>
-      <w:proofErr w:type="gramEnd"/>
-      <w:r>
-        <w:rPr>
-          <w:sz w:val="24"/>
-          <w:szCs w:val="24"/>
-        </w:rPr>
-        <w:t xml:space="preserve"> Scott Smoke, Riley Smith, </w:t>
-      </w:r>
-      <w:r>
-        <w:rPr>
-          <w:sz w:val="24"/>
-          <w:szCs w:val="24"/>
-        </w:rPr>
-        <w:t>Joshua Ford</w:t>
-      </w:r>
-      <w:r>
-        <w:rPr>
-          <w:sz w:val="24"/>
-          <w:szCs w:val="24"/>
-        </w:rPr>
-        <w:t xml:space="preserve">, </w:t>
-      </w:r>
-      <w:r>
-        <w:rPr>
-          <w:sz w:val="24"/>
-          <w:szCs w:val="24"/>
-        </w:rPr>
-        <w:t>Jeffrey Allen</w:t>
-      </w:r>
-      <w:r>
-        <w:rPr>
-          <w:sz w:val="24"/>
-          <w:szCs w:val="24"/>
-        </w:rPr>
-        <w:t xml:space="preserve"> (late)</w:t>
-      </w:r>
-    </w:p>
-    <w:p>
-      <w:pPr>
-        <w:rPr>
-          <w:sz w:val="24"/>
-          <w:szCs w:val="24"/>
-        </w:rPr>
-      </w:pPr>
-      <w:r>
-        <w:rPr>
-          <w:b/>
-          <w:sz w:val="24"/>
-          <w:szCs w:val="24"/>
-        </w:rPr>
-        <w:t xml:space="preserve">Members </w:t>
-      </w:r>
-      <w:proofErr w:type="gramStart"/>
-      <w:r>
-        <w:rPr>
-          <w:b/>
-          <w:sz w:val="24"/>
-          <w:szCs w:val="24"/>
-        </w:rPr>
-        <w:t>Absent  :</w:t>
-      </w:r>
-      <w:proofErr w:type="gramEnd"/>
-      <w:r>
-        <w:rPr>
-          <w:b/>
-          <w:sz w:val="24"/>
-          <w:szCs w:val="24"/>
-        </w:rPr>
-        <w:t xml:space="preserve"> </w:t>
+        <w:t xml:space="preserve">Members Absent  : </w:t>
       </w:r>
       <w:r>
         <w:rPr>
@@ -517,23 +479,7 @@
           <w:sz w:val="24"/>
           <w:szCs w:val="24"/>
         </w:rPr>
-        <w:t xml:space="preserve"> [</w:t>
-      </w:r>
-      <w:proofErr w:type="spellStart"/>
-      <w:r>
-        <w:rPr>
-          <w:sz w:val="24"/>
-          <w:szCs w:val="24"/>
-        </w:rPr>
-        <w:t>jeff</w:t>
-      </w:r>
-      <w:proofErr w:type="spellEnd"/>
-      <w:r>
-        <w:rPr>
-          <w:sz w:val="24"/>
-          <w:szCs w:val="24"/>
-        </w:rPr>
-        <w:t>]</w:t>
+        <w:t xml:space="preserve"> [jeff]</w:t>
       </w:r>
     </w:p>
     <w:p>
@@ -602,23 +548,7 @@
           <w:sz w:val="24"/>
           <w:szCs w:val="24"/>
         </w:rPr>
-        <w:t xml:space="preserve"> [waiting on </w:t>
-      </w:r>
-      <w:proofErr w:type="spellStart"/>
-      <w:r>
-        <w:rPr>
-          <w:sz w:val="24"/>
-          <w:szCs w:val="24"/>
-        </w:rPr>
-        <w:t>scott’s</w:t>
-      </w:r>
-      <w:proofErr w:type="spellEnd"/>
-      <w:r>
-        <w:rPr>
-          <w:sz w:val="24"/>
-          <w:szCs w:val="24"/>
-        </w:rPr>
-        <w:t xml:space="preserve"> scheduler]</w:t>
+        <w:t xml:space="preserve"> [waiting on scott’s scheduler]</w:t>
       </w:r>
     </w:p>
     <w:p>
@@ -772,25 +702,7 @@
           <w:sz w:val="24"/>
           <w:szCs w:val="24"/>
         </w:rPr>
-        <w:t xml:space="preserve"> [</w:t>
-      </w:r>
-      <w:proofErr w:type="spellStart"/>
-      <w:r>
-        <w:rPr>
-          <w:color w:val="00B050"/>
-          <w:sz w:val="24"/>
-          <w:szCs w:val="24"/>
-        </w:rPr>
-        <w:t>jeff</w:t>
-      </w:r>
-      <w:proofErr w:type="spellEnd"/>
-      <w:r>
-        <w:rPr>
-          <w:color w:val="00B050"/>
-          <w:sz w:val="24"/>
-          <w:szCs w:val="24"/>
-        </w:rPr>
-        <w:t>]</w:t>
+        <w:t xml:space="preserve"> [jeff]</w:t>
       </w:r>
     </w:p>
     <w:p>
@@ -886,25 +798,7 @@
           <w:sz w:val="24"/>
           <w:szCs w:val="24"/>
         </w:rPr>
-        <w:t xml:space="preserve"> [</w:t>
-      </w:r>
-      <w:proofErr w:type="spellStart"/>
-      <w:r>
-        <w:rPr>
-          <w:color w:val="00B050"/>
-          <w:sz w:val="24"/>
-          <w:szCs w:val="24"/>
-        </w:rPr>
-        <w:t>jeff</w:t>
-      </w:r>
-      <w:proofErr w:type="spellEnd"/>
-      <w:r>
-        <w:rPr>
-          <w:color w:val="00B050"/>
-          <w:sz w:val="24"/>
-          <w:szCs w:val="24"/>
-        </w:rPr>
-        <w:t>]</w:t>
+        <w:t xml:space="preserve"> [jeff]</w:t>
       </w:r>
     </w:p>
     <w:p>
@@ -939,106 +833,196 @@
     </w:p>
     <w:p>
       <w:pPr>
+        <w:ind w:firstLine="720"/>
+        <w:rPr>
+          <w:sz w:val="24"/>
+          <w:szCs w:val="24"/>
+        </w:rPr>
+      </w:pPr>
+    </w:p>
+    <w:p>
+      <w:pPr>
+        <w:ind w:firstLine="720"/>
+        <w:rPr>
+          <w:sz w:val="24"/>
+          <w:szCs w:val="24"/>
+        </w:rPr>
+      </w:pPr>
+      <w:r>
+        <w:rPr>
+          <w:sz w:val="24"/>
+          <w:szCs w:val="24"/>
+        </w:rPr>
+        <w:tab/>
+        <w:t xml:space="preserve">Jeffrey finds some odd things in Figure 4 on the specdoc. </w:t>
+      </w:r>
+    </w:p>
+    <w:p>
+      <w:pPr>
+        <w:ind w:firstLine="720"/>
+        <w:rPr>
+          <w:sz w:val="24"/>
+          <w:szCs w:val="24"/>
+        </w:rPr>
+      </w:pPr>
+    </w:p>
+    <w:p>
+      <w:pPr>
+        <w:ind w:firstLine="720"/>
+        <w:rPr>
+          <w:sz w:val="24"/>
+          <w:szCs w:val="24"/>
+        </w:rPr>
+      </w:pPr>
+      <w:r>
+        <w:rPr>
+          <w:sz w:val="24"/>
+          <w:szCs w:val="24"/>
+        </w:rPr>
+        <w:lastRenderedPageBreak/>
+        <w:t xml:space="preserve">Josh will work on the translation of </w:t>
+      </w:r>
+      <w:r>
+        <w:rPr>
+          <w:sz w:val="24"/>
+          <w:szCs w:val="24"/>
+        </w:rPr>
+        <w:t>military times to sta</w:t>
+      </w:r>
+      <w:r>
+        <w:rPr>
+          <w:sz w:val="24"/>
+          <w:szCs w:val="24"/>
+        </w:rPr>
+        <w:t>ndard times for the output file. Jeffr</w:t>
+      </w:r>
+      <w:r>
+        <w:rPr>
+          <w:sz w:val="24"/>
+          <w:szCs w:val="24"/>
+        </w:rPr>
+        <w:t>ey will set the test file up for three fields</w:t>
+      </w:r>
+      <w:r>
+        <w:rPr>
+          <w:sz w:val="24"/>
+          <w:szCs w:val="24"/>
+        </w:rPr>
+        <w:t xml:space="preserve"> .txt and .csv</w:t>
+      </w:r>
+      <w:r>
+        <w:rPr>
+          <w:sz w:val="24"/>
+          <w:szCs w:val="24"/>
+        </w:rPr>
+        <w:t>:</w:t>
+      </w:r>
+    </w:p>
+    <w:p>
+      <w:pPr>
         <w:pStyle w:val="ListParagraph"/>
-        <w:ind w:left="1440"/>
-        <w:rPr>
-          <w:sz w:val="24"/>
-          <w:szCs w:val="24"/>
-        </w:rPr>
-      </w:pPr>
-    </w:p>
-    <w:p>
-      <w:pPr>
-        <w:ind w:firstLine="720"/>
-        <w:rPr>
-          <w:sz w:val="24"/>
-          <w:szCs w:val="24"/>
-        </w:rPr>
-      </w:pPr>
-      <w:r>
-        <w:rPr>
-          <w:sz w:val="24"/>
-          <w:szCs w:val="24"/>
-        </w:rPr>
-        <w:t xml:space="preserve">Leading 0’s for </w:t>
-      </w:r>
-    </w:p>
-    <w:p>
-      <w:pPr>
-        <w:ind w:firstLine="720"/>
-        <w:rPr>
-          <w:sz w:val="24"/>
-          <w:szCs w:val="24"/>
-        </w:rPr>
-      </w:pPr>
-    </w:p>
-    <w:p>
-      <w:pPr>
-        <w:ind w:firstLine="720"/>
-        <w:rPr>
-          <w:sz w:val="24"/>
-          <w:szCs w:val="24"/>
-        </w:rPr>
-      </w:pPr>
-      <w:r>
-        <w:rPr>
-          <w:sz w:val="24"/>
-          <w:szCs w:val="24"/>
-        </w:rPr>
-        <w:lastRenderedPageBreak/>
-        <w:tab/>
-        <w:t xml:space="preserve">Jeffrey finds some odd things in Figure 4 on the </w:t>
-      </w:r>
-      <w:proofErr w:type="spellStart"/>
-      <w:r>
-        <w:rPr>
-          <w:sz w:val="24"/>
-          <w:szCs w:val="24"/>
-        </w:rPr>
-        <w:t>specdoc</w:t>
-      </w:r>
-      <w:proofErr w:type="spellEnd"/>
-      <w:r>
-        <w:rPr>
-          <w:sz w:val="24"/>
-          <w:szCs w:val="24"/>
-        </w:rPr>
-        <w:t xml:space="preserve">. </w:t>
-      </w:r>
-    </w:p>
-    <w:p>
-      <w:pPr>
-        <w:ind w:firstLine="720"/>
-        <w:rPr>
-          <w:sz w:val="24"/>
-          <w:szCs w:val="24"/>
-        </w:rPr>
-      </w:pPr>
-    </w:p>
-    <w:p>
-      <w:pPr>
-        <w:ind w:firstLine="720"/>
-        <w:rPr>
-          <w:sz w:val="24"/>
-          <w:szCs w:val="24"/>
-        </w:rPr>
-      </w:pPr>
-      <w:r>
-        <w:rPr>
-          <w:sz w:val="24"/>
-          <w:szCs w:val="24"/>
-        </w:rPr>
-        <w:t xml:space="preserve">Josh will work on the translation of </w:t>
-      </w:r>
-      <w:r>
-        <w:rPr>
-          <w:sz w:val="24"/>
-          <w:szCs w:val="24"/>
-        </w:rPr>
-        <w:t>military times to standard times for the output file.</w:t>
+        <w:numPr>
+          <w:ilvl w:val="0"/>
+          <w:numId w:val="3"/>
+        </w:numPr>
+        <w:rPr>
+          <w:sz w:val="24"/>
+          <w:szCs w:val="24"/>
+        </w:rPr>
+      </w:pPr>
+      <w:r>
+        <w:rPr>
+          <w:sz w:val="24"/>
+          <w:szCs w:val="24"/>
+        </w:rPr>
+        <w:t>DAY OF EXAM</w:t>
+      </w:r>
+    </w:p>
+    <w:p>
+      <w:pPr>
+        <w:pStyle w:val="ListParagraph"/>
+        <w:numPr>
+          <w:ilvl w:val="0"/>
+          <w:numId w:val="3"/>
+        </w:numPr>
+        <w:rPr>
+          <w:sz w:val="24"/>
+          <w:szCs w:val="24"/>
+        </w:rPr>
+      </w:pPr>
+      <w:r>
+        <w:rPr>
+          <w:sz w:val="24"/>
+          <w:szCs w:val="24"/>
+        </w:rPr>
+        <w:t>TIME OF EXAM</w:t>
+      </w:r>
+    </w:p>
+    <w:p>
+      <w:pPr>
+        <w:pStyle w:val="ListParagraph"/>
+        <w:numPr>
+          <w:ilvl w:val="0"/>
+          <w:numId w:val="3"/>
+        </w:numPr>
+        <w:rPr>
+          <w:sz w:val="24"/>
+          <w:szCs w:val="24"/>
+        </w:rPr>
+      </w:pPr>
+      <w:r>
+        <w:rPr>
+          <w:sz w:val="24"/>
+          <w:szCs w:val="24"/>
+        </w:rPr>
+        <w:t>TIME OF EXAMINATION PERIOD</w:t>
+      </w:r>
+    </w:p>
+    <w:p>
+      <w:pPr>
+        <w:rPr>
+          <w:sz w:val="24"/>
+          <w:szCs w:val="24"/>
+        </w:rPr>
+      </w:pPr>
+    </w:p>
+    <w:p>
+      <w:pPr>
+        <w:rPr>
+          <w:sz w:val="24"/>
+          <w:szCs w:val="24"/>
+        </w:rPr>
+      </w:pPr>
+      <w:r>
+        <w:rPr>
+          <w:sz w:val="24"/>
+          <w:szCs w:val="24"/>
+        </w:rPr>
+        <w:t>No worries about converting any times, I DON</w:t>
+      </w:r>
+      <w:r>
+        <w:rPr>
+          <w:sz w:val="24"/>
+          <w:szCs w:val="24"/>
+        </w:rPr>
+        <w:t>’</w:t>
       </w:r>
       <w:bookmarkStart w:id="0" w:name="_GoBack"/>
       <w:bookmarkEnd w:id="0"/>
+      <w:r>
+        <w:rPr>
+          <w:sz w:val="24"/>
+          <w:szCs w:val="24"/>
+        </w:rPr>
+        <w:t>T LIKE LIKE YOU</w:t>
+      </w:r>
+      <w:r>
+        <w:rPr>
+          <w:sz w:val="24"/>
+          <w:szCs w:val="24"/>
+        </w:rPr>
+        <w:t>.</w:t>
+      </w:r>
     </w:p>
     <w:sectPr>
       <w:headerReference w:type="default" r:id="rId9"/>
@@ -1156,6 +1140,95 @@
 <file path=word/numbering.xml><?xml version="1.0" encoding="utf-8"?>
 <w:numbering xmlns:wpc="http://schemas.microsoft.com/office/word/2010/wordprocessingCanvas" xmlns:mc="http://schemas.openxmlformats.org/markup-compatibility/2006" xmlns:o="urn:schemas-microsoft-com:office:office" xmlns:r="http://schemas.openxmlformats.org/officeDocument/2006/relationships" xmlns:m="http://schemas.openxmlformats.org/officeDocument/2006/math" xmlns:v="urn:schemas-microsoft-com:vml" xmlns:wp14="http://schemas.microsoft.com/office/word/2010/wordprocessingDrawing" xmlns:wp="http://schemas.openxmlformats.org/drawingml/2006/wordprocessingDrawing" xmlns:w10="urn:schemas-microsoft-com:office:word" xmlns:w="http://schemas.openxmlformats.org/wordprocessingml/2006/main" xmlns:w14="http://schemas.microsoft.com/office/word/2010/wordml" xmlns:wpg="http://schemas.microsoft.com/office/word/2010/wordprocessingGroup" xmlns:wpi="http://schemas.microsoft.com/office/word/2010/wordprocessingInk" xmlns:wne="http://schemas.microsoft.com/office/word/2006/wordml" xmlns:wps="http://schemas.microsoft.com/office/word/2010/wordprocessingShape" mc:Ignorable="w14 wp14">
   <w:abstractNum w:abstractNumId="0">
+    <w:nsid w:val="23D559DA"/>
+    <w:multiLevelType w:val="hybridMultilevel"/>
+    <w:tmpl w:val="A8E611BA"/>
+    <w:lvl w:ilvl="0" w:tplc="93D84F96">
+      <w:start w:val="1"/>
+      <w:numFmt w:val="decimal"/>
+      <w:lvlText w:val="%1."/>
+      <w:lvlJc w:val="left"/>
+      <w:pPr>
+        <w:ind w:left="1080" w:hanging="360"/>
+      </w:pPr>
+      <w:rPr>
+        <w:rFonts w:hint="default"/>
+      </w:rPr>
+    </w:lvl>
+    <w:lvl w:ilvl="1" w:tplc="04090019" w:tentative="1">
+      <w:start w:val="1"/>
+      <w:numFmt w:val="lowerLetter"/>
+      <w:lvlText w:val="%2."/>
+      <w:lvlJc w:val="left"/>
+      <w:pPr>
+        <w:ind w:left="1800" w:hanging="360"/>
+      </w:pPr>
+    </w:lvl>
+    <w:lvl w:ilvl="2" w:tplc="0409001B" w:tentative="1">
+      <w:start w:val="1"/>
+      <w:numFmt w:val="lowerRoman"/>
+      <w:lvlText w:val="%3."/>
+      <w:lvlJc w:val="right"/>
+      <w:pPr>
+        <w:ind w:left="2520" w:hanging="180"/>
+      </w:pPr>
+    </w:lvl>
+    <w:lvl w:ilvl="3" w:tplc="0409000F" w:tentative="1">
+      <w:start w:val="1"/>
+      <w:numFmt w:val="decimal"/>
+      <w:lvlText w:val="%4."/>
+      <w:lvlJc w:val="left"/>
+      <w:pPr>
+        <w:ind w:left="3240" w:hanging="360"/>
+      </w:pPr>
+    </w:lvl>
+    <w:lvl w:ilvl="4" w:tplc="04090019" w:tentative="1">
+      <w:start w:val="1"/>
+      <w:numFmt w:val="lowerLetter"/>
+      <w:lvlText w:val="%5."/>
+      <w:lvlJc w:val="left"/>
+      <w:pPr>
+        <w:ind w:left="3960" w:hanging="360"/>
+      </w:pPr>
+    </w:lvl>
+    <w:lvl w:ilvl="5" w:tplc="0409001B" w:tentative="1">
+      <w:start w:val="1"/>
+      <w:numFmt w:val="lowerRoman"/>
+      <w:lvlText w:val="%6."/>
+      <w:lvlJc w:val="right"/>
+      <w:pPr>
+        <w:ind w:left="4680" w:hanging="180"/>
+      </w:pPr>
+    </w:lvl>
+    <w:lvl w:ilvl="6" w:tplc="0409000F" w:tentative="1">
+      <w:start w:val="1"/>
+      <w:numFmt w:val="decimal"/>
+      <w:lvlText w:val="%7."/>
+      <w:lvlJc w:val="left"/>
+      <w:pPr>
+        <w:ind w:left="5400" w:hanging="360"/>
+      </w:pPr>
+    </w:lvl>
+    <w:lvl w:ilvl="7" w:tplc="04090019" w:tentative="1">
+      <w:start w:val="1"/>
+      <w:numFmt w:val="lowerLetter"/>
+      <w:lvlText w:val="%8."/>
+      <w:lvlJc w:val="left"/>
+      <w:pPr>
+        <w:ind w:left="6120" w:hanging="360"/>
+      </w:pPr>
+    </w:lvl>
+    <w:lvl w:ilvl="8" w:tplc="0409001B" w:tentative="1">
+      <w:start w:val="1"/>
+      <w:numFmt w:val="lowerRoman"/>
+      <w:lvlText w:val="%9."/>
+      <w:lvlJc w:val="right"/>
+      <w:pPr>
+        <w:ind w:left="6840" w:hanging="180"/>
+      </w:pPr>
+    </w:lvl>
+  </w:abstractNum>
+  <w:abstractNum w:abstractNumId="1">
     <w:nsid w:val="4CFF07AC"/>
     <w:multiLevelType w:val="hybridMultilevel"/>
     <w:tmpl w:val="28021F40"/>
@@ -1241,7 +1314,7 @@
       </w:pPr>
     </w:lvl>
   </w:abstractNum>
-  <w:abstractNum w:abstractNumId="1">
+  <w:abstractNum w:abstractNumId="2">
     <w:nsid w:val="72FB5AC8"/>
     <w:multiLevelType w:val="multilevel"/>
     <w:tmpl w:val="DFC65E62"/>
@@ -1355,9 +1428,12 @@
     </w:lvl>
   </w:abstractNum>
   <w:num w:numId="1">
+    <w:abstractNumId w:val="2"/>
+  </w:num>
+  <w:num w:numId="2">
     <w:abstractNumId w:val="1"/>
   </w:num>
-  <w:num w:numId="2">
+  <w:num w:numId="3">
     <w:abstractNumId w:val="0"/>
   </w:num>
 </w:numbering>
@@ -2403,7 +2479,7 @@
 </file>
 
 <file path=customXml/itemProps1.xml><?xml version="1.0" encoding="utf-8"?>
-<ds:datastoreItem xmlns:ds="http://schemas.openxmlformats.org/officeDocument/2006/customXml" ds:itemID="{5CA61932-064D-44EF-BB77-1864F730DAA6}">
+<ds:datastoreItem xmlns:ds="http://schemas.openxmlformats.org/officeDocument/2006/customXml" ds:itemID="{197DB6DD-E887-497D-B6A1-794D77A73A80}">
   <ds:schemaRefs>
     <ds:schemaRef ds:uri="http://schemas.openxmlformats.org/officeDocument/2006/bibliography"/>
   </ds:schemaRefs>

</xml_diff>